<commit_message>
add info about Heat Waves
</commit_message>
<xml_diff>
--- a/ND Information/Cold waves - Project poseidon.docx
+++ b/ND Information/Cold waves - Project poseidon.docx
@@ -121,8 +121,6 @@
         </w:rPr>
         <w:t xml:space="preserve"> </w:t>
       </w:r>
-      <w:bookmarkStart w:id="0" w:name="_GoBack"/>
-      <w:bookmarkEnd w:id="0"/>
       <w:r>
         <w:rPr>
           <w:sz w:val="52"/>
@@ -566,6 +564,53 @@
           <w:lang w:val="bg-BG"/>
         </w:rPr>
       </w:pPr>
+    </w:p>
+    <w:p>
+      <w:pPr>
+        <w:rPr>
+          <w:sz w:val="44"/>
+          <w:szCs w:val="72"/>
+          <w:lang w:val="bg-BG"/>
+        </w:rPr>
+      </w:pPr>
+      <w:r>
+        <w:rPr>
+          <w:sz w:val="44"/>
+          <w:szCs w:val="72"/>
+          <w:lang w:val="bg-BG"/>
+        </w:rPr>
+        <w:t xml:space="preserve">За источници кликнете </w:t>
+      </w:r>
+      <w:hyperlink r:id="rId4" w:history="1">
+        <w:r>
+          <w:rPr>
+            <w:rStyle w:val="Hyperlink"/>
+            <w:sz w:val="44"/>
+            <w:szCs w:val="72"/>
+            <w:lang w:val="bg-BG"/>
+          </w:rPr>
+          <w:t>ту</w:t>
+        </w:r>
+        <w:bookmarkStart w:id="0" w:name="_GoBack"/>
+        <w:bookmarkEnd w:id="0"/>
+        <w:r>
+          <w:rPr>
+            <w:rStyle w:val="Hyperlink"/>
+            <w:sz w:val="44"/>
+            <w:szCs w:val="72"/>
+            <w:lang w:val="bg-BG"/>
+          </w:rPr>
+          <w:t>к</w:t>
+        </w:r>
+      </w:hyperlink>
+      <w:r>
+        <w:rPr>
+          <w:sz w:val="44"/>
+          <w:szCs w:val="72"/>
+          <w:lang w:val="bg-BG"/>
+        </w:rPr>
+        <w:t>.</w:t>
+      </w:r>
     </w:p>
     <w:p>
       <w:pPr>
@@ -1018,6 +1063,29 @@
     <w:semiHidden/>
     <w:unhideWhenUsed/>
   </w:style>
+  <w:style w:type="character" w:styleId="Hyperlink">
+    <w:name w:val="Hyperlink"/>
+    <w:basedOn w:val="DefaultParagraphFont"/>
+    <w:uiPriority w:val="99"/>
+    <w:unhideWhenUsed/>
+    <w:rsid w:val="00E6094A"/>
+    <w:rPr>
+      <w:color w:val="0563C1" w:themeColor="hyperlink"/>
+      <w:u w:val="single"/>
+    </w:rPr>
+  </w:style>
+  <w:style w:type="character" w:styleId="FollowedHyperlink">
+    <w:name w:val="FollowedHyperlink"/>
+    <w:basedOn w:val="DefaultParagraphFont"/>
+    <w:uiPriority w:val="99"/>
+    <w:semiHidden/>
+    <w:unhideWhenUsed/>
+    <w:rsid w:val="00E6094A"/>
+    <w:rPr>
+      <w:color w:val="954F72" w:themeColor="followedHyperlink"/>
+      <w:u w:val="single"/>
+    </w:rPr>
+  </w:style>
 </w:styles>
 </file>
 

</xml_diff>